<commit_message>
Deliverable 3 Requirement 2 NEW
</commit_message>
<xml_diff>
--- a/docs/CS411 Deliverable 3.docx
+++ b/docs/CS411 Deliverable 3.docx
@@ -125,8 +125,30 @@
         <w:rPr>
           <w:bCs/>
         </w:rPr>
-        <w:t>The</w:t>
-      </w:r>
+        <w:t xml:space="preserve">The </w:t>
+      </w:r>
+      <w:proofErr w:type="spellStart"/>
+      <w:r>
+        <w:rPr>
+          <w:bCs/>
+        </w:rPr>
+        <w:t>Bitnami</w:t>
+      </w:r>
+      <w:proofErr w:type="spellEnd"/>
+      <w:r>
+        <w:rPr>
+          <w:bCs/>
+        </w:rPr>
+        <w:t xml:space="preserve">-hosted stacks (Ruby, Django, </w:t>
+      </w:r>
+      <w:proofErr w:type="spellStart"/>
+      <w:r>
+        <w:rPr>
+          <w:bCs/>
+        </w:rPr>
+        <w:t>Bitanmi</w:t>
+      </w:r>
+      <w:proofErr w:type="spellEnd"/>
       <w:r>
         <w:rPr>
           <w:bCs/>
@@ -138,66 +160,14 @@
         <w:rPr>
           <w:bCs/>
         </w:rPr>
-        <w:t>Bitnami</w:t>
+        <w:t>DevPack</w:t>
       </w:r>
       <w:proofErr w:type="spellEnd"/>
       <w:r>
         <w:rPr>
           <w:bCs/>
         </w:rPr>
-        <w:t>-hosted stacks</w:t>
-      </w:r>
-      <w:r>
-        <w:rPr>
-          <w:bCs/>
-        </w:rPr>
-        <w:t xml:space="preserve"> (Ruby, Django, </w:t>
-      </w:r>
-      <w:proofErr w:type="spellStart"/>
-      <w:r>
-        <w:rPr>
-          <w:bCs/>
-        </w:rPr>
-        <w:t>Bitanmi</w:t>
-      </w:r>
-      <w:proofErr w:type="spellEnd"/>
-      <w:r>
-        <w:rPr>
-          <w:bCs/>
-        </w:rPr>
-        <w:t xml:space="preserve"> </w:t>
-      </w:r>
-      <w:proofErr w:type="spellStart"/>
-      <w:r>
-        <w:rPr>
-          <w:bCs/>
-        </w:rPr>
-        <w:t>DevPack</w:t>
-      </w:r>
-      <w:proofErr w:type="spellEnd"/>
-      <w:r>
-        <w:rPr>
-          <w:bCs/>
-        </w:rPr>
-        <w:t>) are</w:t>
-      </w:r>
-      <w:r>
-        <w:rPr>
-          <w:bCs/>
-        </w:rPr>
-        <w:t xml:space="preserve"> focuse</w:t>
-      </w:r>
-      <w:r>
-        <w:rPr>
-          <w:bCs/>
-        </w:rPr>
-        <w:t>d</w:t>
-      </w:r>
-      <w:r>
-        <w:rPr>
-          <w:bCs/>
-        </w:rPr>
-        <w:t xml:space="preserve"> on a cloud-based library, which also allows us to use our app on the server or on the cloud. Since we are focusing to put our app on the server, we do not need to be using a cloud-based stack.</w:t>
+        <w:t>) are focused on a cloud-based library, which also allows us to use our app on the server or on the cloud. Since we are focusing to put our app on the server, we do not need to be using a cloud-based stack.</w:t>
       </w:r>
     </w:p>
     <w:p>
@@ -216,33 +186,12 @@
     </w:p>
     <w:p>
       <w:pPr>
-        <w:ind w:firstLine="720"/>
         <w:rPr>
           <w:bCs/>
         </w:rPr>
       </w:pPr>
-    </w:p>
-    <w:p>
-      <w:pPr>
-        <w:ind w:firstLine="720"/>
-        <w:rPr>
-          <w:rFonts w:ascii="Times New Roman" w:eastAsia="Times New Roman" w:hAnsi="Times New Roman" w:cs="Times New Roman"/>
-        </w:rPr>
-      </w:pPr>
-      <w:r>
-        <w:rPr>
-          <w:bCs/>
-        </w:rPr>
-        <w:t>MEAN: MongoDB/Express.js(server library)/A</w:t>
-      </w:r>
       <w:bookmarkStart w:id="0" w:name="_GoBack"/>
       <w:bookmarkEnd w:id="0"/>
-      <w:r>
-        <w:rPr>
-          <w:bCs/>
-        </w:rPr>
-        <w:t>ngularJS(front-end)/Node.js(app)</w:t>
-      </w:r>
     </w:p>
     <w:sectPr>
       <w:pgSz w:w="12240" w:h="15840"/>

</xml_diff>